<commit_message>
Working through the new scenario menue
</commit_message>
<xml_diff>
--- a/docs/blog/post19.docx
+++ b/docs/blog/post19.docx
@@ -1,6 +1,6 @@
 
 <file path=word/document.xml><?xml version="1.0" encoding="utf-8"?>
-<w:document xmlns:wpc="http://schemas.microsoft.com/office/word/2010/wordprocessingCanvas" xmlns:cx="http://schemas.microsoft.com/office/drawing/2014/chartex" xmlns:cx1="http://schemas.microsoft.com/office/drawing/2015/9/8/chartex" xmlns:cx2="http://schemas.microsoft.com/office/drawing/2015/10/21/chartex" xmlns:mc="http://schemas.openxmlformats.org/markup-compatibility/2006" xmlns:o="urn:schemas-microsoft-com:office:office" xmlns:r="http://schemas.openxmlformats.org/officeDocument/2006/relationships" xmlns:m="http://schemas.openxmlformats.org/officeDocument/2006/math" xmlns:v="urn:schemas-microsoft-com:vml" xmlns:wp14="http://schemas.microsoft.com/office/word/2010/wordprocessingDrawing" xmlns:wp="http://schemas.openxmlformats.org/drawingml/2006/wordprocessingDrawing" xmlns:w10="urn:schemas-microsoft-com:office:word" xmlns:w="http://schemas.openxmlformats.org/wordprocessingml/2006/main" xmlns:w14="http://schemas.microsoft.com/office/word/2010/wordml" xmlns:w15="http://schemas.microsoft.com/office/word/2012/wordml" xmlns:w16se="http://schemas.microsoft.com/office/word/2015/wordml/symex" xmlns:wpg="http://schemas.microsoft.com/office/word/2010/wordprocessingGroup" xmlns:wpi="http://schemas.microsoft.com/office/word/2010/wordprocessingInk" xmlns:wne="http://schemas.microsoft.com/office/word/2006/wordml" xmlns:wps="http://schemas.microsoft.com/office/word/2010/wordprocessingShape" mc:Ignorable="w14 w15 w16se wp14">
+<w:document xmlns:wpc="http://schemas.microsoft.com/office/word/2010/wordprocessingCanvas" xmlns:cx="http://schemas.microsoft.com/office/drawing/2014/chartex" xmlns:cx1="http://schemas.microsoft.com/office/drawing/2015/9/8/chartex" xmlns:cx2="http://schemas.microsoft.com/office/drawing/2015/10/21/chartex" xmlns:cx3="http://schemas.microsoft.com/office/drawing/2016/5/9/chartex" xmlns:cx4="http://schemas.microsoft.com/office/drawing/2016/5/10/chartex" xmlns:cx5="http://schemas.microsoft.com/office/drawing/2016/5/11/chartex" xmlns:cx6="http://schemas.microsoft.com/office/drawing/2016/5/12/chartex" xmlns:cx7="http://schemas.microsoft.com/office/drawing/2016/5/13/chartex" xmlns:cx8="http://schemas.microsoft.com/office/drawing/2016/5/14/chartex" xmlns:mc="http://schemas.openxmlformats.org/markup-compatibility/2006" xmlns:aink="http://schemas.microsoft.com/office/drawing/2016/ink" xmlns:am3d="http://schemas.microsoft.com/office/drawing/2017/model3d" xmlns:o="urn:schemas-microsoft-com:office:office" xmlns:r="http://schemas.openxmlformats.org/officeDocument/2006/relationships" xmlns:m="http://schemas.openxmlformats.org/officeDocument/2006/math" xmlns:v="urn:schemas-microsoft-com:vml" xmlns:wp14="http://schemas.microsoft.com/office/word/2010/wordprocessingDrawing" xmlns:wp="http://schemas.openxmlformats.org/drawingml/2006/wordprocessingDrawing" xmlns:w10="urn:schemas-microsoft-com:office:word" xmlns:w="http://schemas.openxmlformats.org/wordprocessingml/2006/main" xmlns:w14="http://schemas.microsoft.com/office/word/2010/wordml" xmlns:w15="http://schemas.microsoft.com/office/word/2012/wordml" xmlns:w16cex="http://schemas.microsoft.com/office/word/2018/wordml/cex" xmlns:w16cid="http://schemas.microsoft.com/office/word/2016/wordml/cid" xmlns:w16="http://schemas.microsoft.com/office/word/2018/wordml" xmlns:w16sdtdh="http://schemas.microsoft.com/office/word/2020/wordml/sdtdatahash" xmlns:w16se="http://schemas.microsoft.com/office/word/2015/wordml/symex" xmlns:wpg="http://schemas.microsoft.com/office/word/2010/wordprocessingGroup" xmlns:wpi="http://schemas.microsoft.com/office/word/2010/wordprocessingInk" xmlns:wne="http://schemas.microsoft.com/office/word/2006/wordml" xmlns:wps="http://schemas.microsoft.com/office/word/2010/wordprocessingShape" mc:Ignorable="w14 w15 w16se w16cid w16 w16cex w16sdtdh wp14">
   <w:body>
     <w:p>
       <w:pPr>
@@ -11,8 +11,6 @@
           <w:u w:val="single"/>
         </w:rPr>
       </w:pPr>
-      <w:bookmarkStart w:id="0" w:name="_GoBack"/>
-      <w:bookmarkEnd w:id="0"/>
       <w:r>
         <w:rPr>
           <w:b/>
@@ -135,7 +133,7 @@
         <w:rPr>
           <w:lang w:val="en"/>
         </w:rPr>
-        <w:pict>
+        <w:pict w14:anchorId="2BFE131C">
           <v:shapetype id="_x0000_t75" coordsize="21600,21600" o:spt="75" o:preferrelative="t" path="m@4@5l@4@11@9@11@9@5xe" filled="f" stroked="f">
             <v:stroke joinstyle="miter"/>
             <v:formulas>
@@ -155,7 +153,7 @@
             <v:path o:extrusionok="f" gradientshapeok="t" o:connecttype="rect"/>
             <o:lock v:ext="edit" aspectratio="t"/>
           </v:shapetype>
-          <v:shape id="_x0000_i1025" type="#_x0000_t75" style="width:449.25pt;height:252.75pt">
+          <v:shape id="_x0000_i1025" type="#_x0000_t75" style="width:449.75pt;height:252.5pt">
             <v:imagedata r:id="rId5" o:title="August Coup"/>
           </v:shape>
         </w:pict>
@@ -211,8 +209,8 @@
           <w:lang w:val="en"/>
         </w:rPr>
         <w:lastRenderedPageBreak/>
-        <w:pict>
-          <v:shape id="_x0000_i1026" type="#_x0000_t75" style="width:450pt;height:320.25pt">
+        <w:pict w14:anchorId="2BFE131D">
+          <v:shape id="_x0000_i1026" type="#_x0000_t75" style="width:450.25pt;height:320.45pt">
             <v:imagedata r:id="rId6" o:title="Germany reunification"/>
           </v:shape>
         </w:pict>
@@ -422,8 +420,8 @@
           <w:lang w:val="en"/>
         </w:rPr>
         <w:lastRenderedPageBreak/>
-        <w:pict>
-          <v:shape id="_x0000_i1027" type="#_x0000_t75" style="width:311.25pt;height:211.5pt">
+        <w:pict w14:anchorId="2BFE131E">
+          <v:shape id="_x0000_i1027" type="#_x0000_t75" style="width:311.3pt;height:211.45pt">
             <v:imagedata r:id="rId7" o:title="Warsaw"/>
           </v:shape>
         </w:pict>
@@ -557,8 +555,8 @@
         <w:rPr>
           <w:lang w:val="en"/>
         </w:rPr>
-        <w:pict>
-          <v:shape id="_x0000_i1028" type="#_x0000_t75" style="width:450pt;height:253.5pt">
+        <w:pict w14:anchorId="2BFE131F">
+          <v:shape id="_x0000_i1028" type="#_x0000_t75" style="width:449.75pt;height:253.5pt">
             <v:imagedata r:id="rId8" o:title="1994-Winter-Olympics-Opening-Ceremony-in-Lillehammer"/>
           </v:shape>
         </w:pict>
@@ -832,8 +830,8 @@
     <w:p/>
     <w:p>
       <w:r>
-        <w:pict>
-          <v:shape id="_x0000_i1029" type="#_x0000_t75" style="width:449.25pt;height:291.75pt">
+        <w:pict w14:anchorId="2BFE1320">
+          <v:shape id="_x0000_i1029" type="#_x0000_t75" style="width:449.75pt;height:292.05pt">
             <v:imagedata r:id="rId9" o:title="Ranger"/>
           </v:shape>
         </w:pict>
@@ -1063,7 +1061,6 @@
         </w:rPr>
         <w:t xml:space="preserve"> &amp; </w:t>
       </w:r>
-      <w:proofErr w:type="spellStart"/>
       <w:r>
         <w:rPr>
           <w:i/>
@@ -1071,7 +1068,6 @@
         </w:rPr>
         <w:t>Truxton</w:t>
       </w:r>
-      <w:proofErr w:type="spellEnd"/>
       <w:r>
         <w:rPr>
           <w:lang w:val="en-US"/>
@@ -1087,8 +1083,8 @@
         <w:rPr>
           <w:lang w:val="en-US"/>
         </w:rPr>
-        <w:pict>
-          <v:shape id="_x0000_i1030" type="#_x0000_t75" style="width:450pt;height:345.75pt">
+        <w:pict w14:anchorId="2BFE1321">
+          <v:shape id="_x0000_i1030" type="#_x0000_t75" style="width:449.75pt;height:345.8pt">
             <v:imagedata r:id="rId10" o:title="CGNs"/>
           </v:shape>
         </w:pict>
@@ -1161,7 +1157,6 @@
         </w:rPr>
         <w:t xml:space="preserve">4 of 29 </w:t>
       </w:r>
-      <w:proofErr w:type="spellStart"/>
       <w:r>
         <w:rPr>
           <w:i/>
@@ -1169,7 +1164,6 @@
         </w:rPr>
         <w:t>Seawolf</w:t>
       </w:r>
-      <w:proofErr w:type="spellEnd"/>
       <w:r>
         <w:rPr>
           <w:lang w:val="en-US"/>
@@ -1199,8 +1193,8 @@
           <w:lang w:val="en-US"/>
         </w:rPr>
         <w:lastRenderedPageBreak/>
-        <w:pict>
-          <v:shape id="_x0000_i1031" type="#_x0000_t75" style="width:450pt;height:328.5pt">
+        <w:pict w14:anchorId="2BFE1322">
+          <v:shape id="_x0000_i1031" type="#_x0000_t75" style="width:450.25pt;height:328.55pt">
             <v:imagedata r:id="rId11" o:title="seawolf5"/>
           </v:shape>
         </w:pict>
@@ -1304,7 +1298,6 @@
         </w:rPr>
         <w:t xml:space="preserve"> will decommission as the </w:t>
       </w:r>
-      <w:proofErr w:type="spellStart"/>
       <w:r>
         <w:rPr>
           <w:i/>
@@ -1312,7 +1305,6 @@
         </w:rPr>
         <w:t>Seawolf’s</w:t>
       </w:r>
-      <w:proofErr w:type="spellEnd"/>
       <w:r>
         <w:rPr>
           <w:lang w:val="en-US"/>
@@ -1712,8 +1704,8 @@
         <w:rPr>
           <w:lang w:val="en-US"/>
         </w:rPr>
-        <w:pict>
-          <v:shape id="_x0000_i1032" type="#_x0000_t75" style="width:450pt;height:140.25pt">
+        <w:pict w14:anchorId="2BFE1323">
+          <v:shape id="_x0000_i1032" type="#_x0000_t75" style="width:449.75pt;height:140.45pt">
             <v:imagedata r:id="rId12" o:title="Knox class2"/>
           </v:shape>
         </w:pict>
@@ -1733,8 +1725,8 @@
     <w:p/>
     <w:p>
       <w:r>
-        <w:pict>
-          <v:shape id="_x0000_i1033" type="#_x0000_t75" style="width:449.25pt;height:252.75pt">
+        <w:pict w14:anchorId="2BFE1324">
+          <v:shape id="_x0000_i1033" type="#_x0000_t75" style="width:449.25pt;height:252.5pt">
             <v:imagedata r:id="rId13" o:title="b-52"/>
           </v:shape>
         </w:pict>
@@ -1919,11 +1911,7 @@
         <w:t>11 ACR</w:t>
       </w:r>
       <w:r>
-        <w:t xml:space="preserve"> remains in Germany.  The POMCUS sites have been </w:t>
-      </w:r>
-      <w:r>
-        <w:lastRenderedPageBreak/>
-        <w:t>kept fully operational and 6</w:t>
+        <w:t xml:space="preserve"> remains in Germany.  The POMCUS sites have been kept fully operational and 6</w:t>
       </w:r>
       <w:r>
         <w:t xml:space="preserve"> Brigades worth of equipment have</w:t>
@@ -1935,8 +1923,8 @@
     <w:p/>
     <w:p>
       <w:r>
-        <w:pict>
-          <v:shape id="_x0000_i1034" type="#_x0000_t75" style="width:449.25pt;height:300.75pt">
+        <w:pict w14:anchorId="2BFE1325">
+          <v:shape id="_x0000_i1034" type="#_x0000_t75" style="width:449.25pt;height:300.7pt">
             <v:imagedata r:id="rId14" o:title="M1 Abrams"/>
           </v:shape>
         </w:pict>
@@ -2917,31 +2905,23 @@
               <w:rPr>
                 <w:lang w:val="en-US"/>
               </w:rPr>
-              <w:t xml:space="preserve">USS Eisenhower CVBG regroups after a fight in the Med and steams </w:t>
-            </w:r>
-            <w:r>
-              <w:rPr>
-                <w:lang w:val="en-US"/>
-              </w:rPr>
-              <w:lastRenderedPageBreak/>
-              <w:t>north to engage</w:t>
-            </w:r>
-          </w:p>
-        </w:tc>
-        <w:tc>
-          <w:tcPr>
-            <w:tcW w:w="1134" w:type="dxa"/>
-            <w:tcBorders>
-              <w:top w:val="single" w:sz="4" w:space="0" w:color="000000"/>
-              <w:left w:val="single" w:sz="4" w:space="0" w:color="000000"/>
-              <w:bottom w:val="single" w:sz="4" w:space="0" w:color="000000"/>
-              <w:right w:val="single" w:sz="4" w:space="0" w:color="000000"/>
-            </w:tcBorders>
-            <w:shd w:val="clear" w:color="auto" w:fill="00B050"/>
-          </w:tcPr>
-          <w:p>
-            <w:r>
-              <w:lastRenderedPageBreak/>
+              <w:t>USS Eisenhower CVBG regroups after a fight in the Med and steams north to engage</w:t>
+            </w:r>
+          </w:p>
+        </w:tc>
+        <w:tc>
+          <w:tcPr>
+            <w:tcW w:w="1134" w:type="dxa"/>
+            <w:tcBorders>
+              <w:top w:val="single" w:sz="4" w:space="0" w:color="000000"/>
+              <w:left w:val="single" w:sz="4" w:space="0" w:color="000000"/>
+              <w:bottom w:val="single" w:sz="4" w:space="0" w:color="000000"/>
+              <w:right w:val="single" w:sz="4" w:space="0" w:color="000000"/>
+            </w:tcBorders>
+            <w:shd w:val="clear" w:color="auto" w:fill="00B050"/>
+          </w:tcPr>
+          <w:p>
+            <w:r>
               <w:t>Final</w:t>
             </w:r>
           </w:p>
@@ -3020,23 +3000,31 @@
               <w:rPr>
                 <w:lang w:val="en-US"/>
               </w:rPr>
-              <w:t>USS Carl Vinson CVBG relives the embattled Enterprise group south of Iceland</w:t>
-            </w:r>
-          </w:p>
-        </w:tc>
-        <w:tc>
-          <w:tcPr>
-            <w:tcW w:w="1134" w:type="dxa"/>
-            <w:tcBorders>
-              <w:top w:val="single" w:sz="4" w:space="0" w:color="000000"/>
-              <w:left w:val="single" w:sz="4" w:space="0" w:color="000000"/>
-              <w:bottom w:val="single" w:sz="4" w:space="0" w:color="000000"/>
-              <w:right w:val="single" w:sz="4" w:space="0" w:color="000000"/>
-            </w:tcBorders>
-            <w:shd w:val="clear" w:color="auto" w:fill="00B050"/>
-          </w:tcPr>
-          <w:p>
-            <w:r>
+              <w:t xml:space="preserve">USS Carl Vinson CVBG relives the </w:t>
+            </w:r>
+            <w:r>
+              <w:rPr>
+                <w:lang w:val="en-US"/>
+              </w:rPr>
+              <w:lastRenderedPageBreak/>
+              <w:t>embattled Enterprise group south of Iceland</w:t>
+            </w:r>
+          </w:p>
+        </w:tc>
+        <w:tc>
+          <w:tcPr>
+            <w:tcW w:w="1134" w:type="dxa"/>
+            <w:tcBorders>
+              <w:top w:val="single" w:sz="4" w:space="0" w:color="000000"/>
+              <w:left w:val="single" w:sz="4" w:space="0" w:color="000000"/>
+              <w:bottom w:val="single" w:sz="4" w:space="0" w:color="000000"/>
+              <w:right w:val="single" w:sz="4" w:space="0" w:color="000000"/>
+            </w:tcBorders>
+            <w:shd w:val="clear" w:color="auto" w:fill="00B050"/>
+          </w:tcPr>
+          <w:p>
+            <w:r>
+              <w:lastRenderedPageBreak/>
               <w:t>Final</w:t>
             </w:r>
           </w:p>
@@ -3127,21 +3115,7 @@
               <w:rPr>
                 <w:lang w:val="en-US"/>
               </w:rPr>
-              <w:t xml:space="preserve"> with </w:t>
-            </w:r>
-            <w:proofErr w:type="spellStart"/>
-            <w:r>
-              <w:rPr>
-                <w:lang w:val="en-US"/>
-              </w:rPr>
-              <w:t>Comd</w:t>
-            </w:r>
-            <w:proofErr w:type="spellEnd"/>
-            <w:r>
-              <w:rPr>
-                <w:lang w:val="en-US"/>
-              </w:rPr>
-              <w:t xml:space="preserve"> 2</w:t>
+              <w:t xml:space="preserve"> with Comd 2</w:t>
             </w:r>
             <w:r>
               <w:rPr>
@@ -4382,7 +4356,7 @@
               <w:left w:val="single" w:sz="4" w:space="0" w:color="000000"/>
               <w:bottom w:val="single" w:sz="4" w:space="0" w:color="000000"/>
             </w:tcBorders>
-            <w:shd w:val="clear" w:color="auto" w:fill="FFC000"/>
+            <w:shd w:val="clear" w:color="auto" w:fill="00B050"/>
           </w:tcPr>
           <w:p>
             <w:pPr>
@@ -4402,7 +4376,7 @@
               <w:bottom w:val="single" w:sz="4" w:space="0" w:color="000000"/>
               <w:right w:val="single" w:sz="4" w:space="0" w:color="000000"/>
             </w:tcBorders>
-            <w:shd w:val="clear" w:color="auto" w:fill="FFC000"/>
+            <w:shd w:val="clear" w:color="auto" w:fill="00B050"/>
           </w:tcPr>
           <w:p>
             <w:r>
@@ -4418,7 +4392,7 @@
               <w:left w:val="single" w:sz="4" w:space="0" w:color="000000"/>
               <w:bottom w:val="single" w:sz="4" w:space="0" w:color="000000"/>
             </w:tcBorders>
-            <w:shd w:val="clear" w:color="auto" w:fill="FFC000"/>
+            <w:shd w:val="clear" w:color="auto" w:fill="00B050"/>
           </w:tcPr>
           <w:p>
             <w:r>
@@ -4434,31 +4408,30 @@
               <w:left w:val="single" w:sz="4" w:space="0" w:color="000000"/>
               <w:bottom w:val="single" w:sz="4" w:space="0" w:color="000000"/>
             </w:tcBorders>
-            <w:shd w:val="clear" w:color="auto" w:fill="FFC000"/>
-          </w:tcPr>
-          <w:p>
-            <w:proofErr w:type="spellStart"/>
-            <w:r>
-              <w:t>Hy</w:t>
-            </w:r>
-            <w:proofErr w:type="spellEnd"/>
-            <w:r>
-              <w:t xml:space="preserve"> fighting, not sure how I’ll portray this yet.</w:t>
-            </w:r>
-          </w:p>
-        </w:tc>
-        <w:tc>
-          <w:tcPr>
-            <w:tcW w:w="1134" w:type="dxa"/>
-            <w:tcBorders>
-              <w:top w:val="single" w:sz="4" w:space="0" w:color="000000"/>
-              <w:left w:val="single" w:sz="4" w:space="0" w:color="000000"/>
-              <w:bottom w:val="single" w:sz="4" w:space="0" w:color="000000"/>
-              <w:right w:val="single" w:sz="4" w:space="0" w:color="000000"/>
-            </w:tcBorders>
-            <w:shd w:val="clear" w:color="auto" w:fill="FFC000"/>
-          </w:tcPr>
-          <w:p/>
+            <w:shd w:val="clear" w:color="auto" w:fill="00B050"/>
+          </w:tcPr>
+          <w:p>
+            <w:r>
+              <w:t>Hy fighting, not sure how I’ll portray this yet.</w:t>
+            </w:r>
+          </w:p>
+        </w:tc>
+        <w:tc>
+          <w:tcPr>
+            <w:tcW w:w="1134" w:type="dxa"/>
+            <w:tcBorders>
+              <w:top w:val="single" w:sz="4" w:space="0" w:color="000000"/>
+              <w:left w:val="single" w:sz="4" w:space="0" w:color="000000"/>
+              <w:bottom w:val="single" w:sz="4" w:space="0" w:color="000000"/>
+              <w:right w:val="single" w:sz="4" w:space="0" w:color="000000"/>
+            </w:tcBorders>
+            <w:shd w:val="clear" w:color="auto" w:fill="00B050"/>
+          </w:tcPr>
+          <w:p>
+            <w:r>
+              <w:t>Final</w:t>
+            </w:r>
+          </w:p>
         </w:tc>
       </w:tr>
       <w:tr>
@@ -5105,7 +5078,6 @@
               <w:jc w:val="center"/>
             </w:pPr>
             <w:r>
-              <w:lastRenderedPageBreak/>
               <w:t>34</w:t>
             </w:r>
           </w:p>
@@ -5242,23 +5214,28 @@
           </w:tcPr>
           <w:p>
             <w:r>
-              <w:t>4 CVBGs attack towards Norway – major counter attack</w:t>
-            </w:r>
-          </w:p>
-        </w:tc>
-        <w:tc>
-          <w:tcPr>
-            <w:tcW w:w="1134" w:type="dxa"/>
-            <w:tcBorders>
-              <w:top w:val="single" w:sz="4" w:space="0" w:color="000000"/>
-              <w:left w:val="single" w:sz="4" w:space="0" w:color="000000"/>
-              <w:bottom w:val="single" w:sz="4" w:space="0" w:color="000000"/>
-              <w:right w:val="single" w:sz="4" w:space="0" w:color="000000"/>
-            </w:tcBorders>
-            <w:shd w:val="clear" w:color="auto" w:fill="00B050"/>
-          </w:tcPr>
-          <w:p>
-            <w:r>
+              <w:t xml:space="preserve">4 CVBGs attack towards Norway – </w:t>
+            </w:r>
+            <w:r>
+              <w:lastRenderedPageBreak/>
+              <w:t>major counter attack</w:t>
+            </w:r>
+          </w:p>
+        </w:tc>
+        <w:tc>
+          <w:tcPr>
+            <w:tcW w:w="1134" w:type="dxa"/>
+            <w:tcBorders>
+              <w:top w:val="single" w:sz="4" w:space="0" w:color="000000"/>
+              <w:left w:val="single" w:sz="4" w:space="0" w:color="000000"/>
+              <w:bottom w:val="single" w:sz="4" w:space="0" w:color="000000"/>
+              <w:right w:val="single" w:sz="4" w:space="0" w:color="000000"/>
+            </w:tcBorders>
+            <w:shd w:val="clear" w:color="auto" w:fill="00B050"/>
+          </w:tcPr>
+          <w:p>
+            <w:r>
+              <w:lastRenderedPageBreak/>
               <w:t>Final</w:t>
             </w:r>
           </w:p>
@@ -5346,7 +5323,7 @@
           </w:tcPr>
           <w:p>
             <w:r>
-              <w:t>Testing</w:t>
+              <w:t>Final</w:t>
             </w:r>
           </w:p>
         </w:tc>
@@ -5508,15 +5485,7 @@
           </w:tcPr>
           <w:p>
             <w:r>
-              <w:t xml:space="preserve">LBA attack against </w:t>
-            </w:r>
-            <w:proofErr w:type="spellStart"/>
-            <w:r>
-              <w:t>Sov</w:t>
-            </w:r>
-            <w:proofErr w:type="spellEnd"/>
-            <w:r>
-              <w:t xml:space="preserve"> </w:t>
+              <w:t xml:space="preserve">LBA attack against Sov </w:t>
             </w:r>
             <w:proofErr w:type="spellStart"/>
             <w:r>
@@ -5642,7 +5611,7 @@
               <w:left w:val="single" w:sz="4" w:space="0" w:color="000000"/>
               <w:bottom w:val="single" w:sz="4" w:space="0" w:color="000000"/>
             </w:tcBorders>
-            <w:shd w:val="clear" w:color="auto" w:fill="FFD966"/>
+            <w:shd w:val="clear" w:color="auto" w:fill="00B050"/>
           </w:tcPr>
           <w:p>
             <w:pPr>
@@ -5662,7 +5631,7 @@
               <w:bottom w:val="single" w:sz="4" w:space="0" w:color="000000"/>
               <w:right w:val="single" w:sz="4" w:space="0" w:color="000000"/>
             </w:tcBorders>
-            <w:shd w:val="clear" w:color="auto" w:fill="FFD966"/>
+            <w:shd w:val="clear" w:color="auto" w:fill="00B050"/>
           </w:tcPr>
           <w:p>
             <w:r>
@@ -5678,7 +5647,7 @@
               <w:left w:val="single" w:sz="4" w:space="0" w:color="000000"/>
               <w:bottom w:val="single" w:sz="4" w:space="0" w:color="000000"/>
             </w:tcBorders>
-            <w:shd w:val="clear" w:color="auto" w:fill="FFD966"/>
+            <w:shd w:val="clear" w:color="auto" w:fill="00B050"/>
           </w:tcPr>
           <w:p>
             <w:pPr>
@@ -5701,7 +5670,7 @@
               <w:left w:val="single" w:sz="4" w:space="0" w:color="000000"/>
               <w:bottom w:val="single" w:sz="4" w:space="0" w:color="000000"/>
             </w:tcBorders>
-            <w:shd w:val="clear" w:color="auto" w:fill="FFD966"/>
+            <w:shd w:val="clear" w:color="auto" w:fill="00B050"/>
           </w:tcPr>
           <w:p>
             <w:r>
@@ -5718,9 +5687,13 @@
               <w:bottom w:val="single" w:sz="4" w:space="0" w:color="000000"/>
               <w:right w:val="single" w:sz="4" w:space="0" w:color="000000"/>
             </w:tcBorders>
-            <w:shd w:val="clear" w:color="auto" w:fill="FFD966"/>
-          </w:tcPr>
-          <w:p/>
+            <w:shd w:val="clear" w:color="auto" w:fill="00B050"/>
+          </w:tcPr>
+          <w:p>
+            <w:r>
+              <w:t>Final</w:t>
+            </w:r>
+          </w:p>
         </w:tc>
       </w:tr>
       <w:tr>
@@ -5732,6 +5705,7 @@
               <w:left w:val="single" w:sz="4" w:space="0" w:color="000000"/>
               <w:bottom w:val="single" w:sz="4" w:space="0" w:color="000000"/>
             </w:tcBorders>
+            <w:shd w:val="clear" w:color="auto" w:fill="00B050"/>
           </w:tcPr>
           <w:p>
             <w:pPr>
@@ -5751,6 +5725,7 @@
               <w:bottom w:val="single" w:sz="4" w:space="0" w:color="000000"/>
               <w:right w:val="single" w:sz="4" w:space="0" w:color="000000"/>
             </w:tcBorders>
+            <w:shd w:val="clear" w:color="auto" w:fill="00B050"/>
           </w:tcPr>
           <w:p>
             <w:r>
@@ -5766,7 +5741,7 @@
               <w:left w:val="single" w:sz="4" w:space="0" w:color="000000"/>
               <w:bottom w:val="single" w:sz="4" w:space="0" w:color="000000"/>
             </w:tcBorders>
-            <w:shd w:val="clear" w:color="auto" w:fill="auto"/>
+            <w:shd w:val="clear" w:color="auto" w:fill="00B050"/>
           </w:tcPr>
           <w:p>
             <w:r>
@@ -5782,7 +5757,7 @@
               <w:left w:val="single" w:sz="4" w:space="0" w:color="000000"/>
               <w:bottom w:val="single" w:sz="4" w:space="0" w:color="000000"/>
             </w:tcBorders>
-            <w:shd w:val="clear" w:color="auto" w:fill="auto"/>
+            <w:shd w:val="clear" w:color="auto" w:fill="00B050"/>
           </w:tcPr>
           <w:p>
             <w:r>
@@ -5799,9 +5774,13 @@
               <w:bottom w:val="single" w:sz="4" w:space="0" w:color="000000"/>
               <w:right w:val="single" w:sz="4" w:space="0" w:color="000000"/>
             </w:tcBorders>
-            <w:shd w:val="clear" w:color="auto" w:fill="auto"/>
-          </w:tcPr>
-          <w:p/>
+            <w:shd w:val="clear" w:color="auto" w:fill="00B050"/>
+          </w:tcPr>
+          <w:p>
+            <w:r>
+              <w:t>Final</w:t>
+            </w:r>
+          </w:p>
         </w:tc>
       </w:tr>
       <w:tr>
@@ -5905,6 +5884,7 @@
               <w:left w:val="single" w:sz="4" w:space="0" w:color="000000"/>
               <w:bottom w:val="single" w:sz="4" w:space="0" w:color="000000"/>
             </w:tcBorders>
+            <w:shd w:val="clear" w:color="auto" w:fill="00B050"/>
           </w:tcPr>
           <w:p>
             <w:pPr>
@@ -5924,6 +5904,7 @@
               <w:bottom w:val="single" w:sz="4" w:space="0" w:color="000000"/>
               <w:right w:val="single" w:sz="4" w:space="0" w:color="000000"/>
             </w:tcBorders>
+            <w:shd w:val="clear" w:color="auto" w:fill="00B050"/>
           </w:tcPr>
           <w:p>
             <w:r>
@@ -5939,7 +5920,7 @@
               <w:left w:val="single" w:sz="4" w:space="0" w:color="000000"/>
               <w:bottom w:val="single" w:sz="4" w:space="0" w:color="000000"/>
             </w:tcBorders>
-            <w:shd w:val="clear" w:color="auto" w:fill="auto"/>
+            <w:shd w:val="clear" w:color="auto" w:fill="00B050"/>
           </w:tcPr>
           <w:p>
             <w:r>
@@ -5948,7 +5929,7 @@
                 <w:sz w:val="21"/>
                 <w:szCs w:val="21"/>
               </w:rPr>
-              <w:t>Death from above</w:t>
+              <w:t>Red Devils</w:t>
             </w:r>
           </w:p>
         </w:tc>
@@ -5960,48 +5941,42 @@
               <w:left w:val="single" w:sz="4" w:space="0" w:color="000000"/>
               <w:bottom w:val="single" w:sz="4" w:space="0" w:color="000000"/>
             </w:tcBorders>
-            <w:shd w:val="clear" w:color="auto" w:fill="auto"/>
-          </w:tcPr>
-          <w:p>
-            <w:r>
-              <w:t xml:space="preserve">Air Assault </w:t>
-            </w:r>
-            <w:proofErr w:type="spellStart"/>
-            <w:r>
-              <w:t>Banak</w:t>
-            </w:r>
-            <w:proofErr w:type="spellEnd"/>
-            <w:r>
-              <w:t xml:space="preserve"> area, 2 CVBGs covering. 82</w:t>
+            <w:shd w:val="clear" w:color="auto" w:fill="00B050"/>
+          </w:tcPr>
+          <w:p>
+            <w:r>
+              <w:t xml:space="preserve">Air Assault Banak area featuring </w:t>
+            </w:r>
+            <w:r>
+              <w:t>British 5</w:t>
             </w:r>
             <w:r>
               <w:rPr>
                 <w:vertAlign w:val="superscript"/>
               </w:rPr>
-              <w:t>nd</w:t>
-            </w:r>
-            <w:r>
-              <w:t xml:space="preserve"> (-) and the Brit Para </w:t>
-            </w:r>
-            <w:proofErr w:type="spellStart"/>
-            <w:r>
-              <w:t>Bde</w:t>
-            </w:r>
-            <w:proofErr w:type="spellEnd"/>
-          </w:p>
-        </w:tc>
-        <w:tc>
-          <w:tcPr>
-            <w:tcW w:w="1134" w:type="dxa"/>
-            <w:tcBorders>
-              <w:top w:val="single" w:sz="4" w:space="0" w:color="000000"/>
-              <w:left w:val="single" w:sz="4" w:space="0" w:color="000000"/>
-              <w:bottom w:val="single" w:sz="4" w:space="0" w:color="000000"/>
-              <w:right w:val="single" w:sz="4" w:space="0" w:color="000000"/>
-            </w:tcBorders>
-            <w:shd w:val="clear" w:color="auto" w:fill="auto"/>
-          </w:tcPr>
-          <w:p/>
+              <w:t>th</w:t>
+            </w:r>
+            <w:r>
+              <w:t xml:space="preserve"> Airborne Brigade</w:t>
+            </w:r>
+          </w:p>
+        </w:tc>
+        <w:tc>
+          <w:tcPr>
+            <w:tcW w:w="1134" w:type="dxa"/>
+            <w:tcBorders>
+              <w:top w:val="single" w:sz="4" w:space="0" w:color="000000"/>
+              <w:left w:val="single" w:sz="4" w:space="0" w:color="000000"/>
+              <w:bottom w:val="single" w:sz="4" w:space="0" w:color="000000"/>
+              <w:right w:val="single" w:sz="4" w:space="0" w:color="000000"/>
+            </w:tcBorders>
+            <w:shd w:val="clear" w:color="auto" w:fill="00B050"/>
+          </w:tcPr>
+          <w:p>
+            <w:r>
+              <w:t>Final</w:t>
+            </w:r>
+          </w:p>
         </w:tc>
       </w:tr>
       <w:tr>
@@ -6013,6 +5988,7 @@
               <w:left w:val="single" w:sz="4" w:space="0" w:color="000000"/>
               <w:bottom w:val="single" w:sz="4" w:space="0" w:color="000000"/>
             </w:tcBorders>
+            <w:shd w:val="clear" w:color="auto" w:fill="00B050"/>
           </w:tcPr>
           <w:p>
             <w:pPr>
@@ -6032,6 +6008,7 @@
               <w:bottom w:val="single" w:sz="4" w:space="0" w:color="000000"/>
               <w:right w:val="single" w:sz="4" w:space="0" w:color="000000"/>
             </w:tcBorders>
+            <w:shd w:val="clear" w:color="auto" w:fill="00B050"/>
           </w:tcPr>
           <w:p>
             <w:r>
@@ -6047,7 +6024,7 @@
               <w:left w:val="single" w:sz="4" w:space="0" w:color="000000"/>
               <w:bottom w:val="single" w:sz="4" w:space="0" w:color="000000"/>
             </w:tcBorders>
-            <w:shd w:val="clear" w:color="auto" w:fill="auto"/>
+            <w:shd w:val="clear" w:color="auto" w:fill="00B050"/>
           </w:tcPr>
           <w:p>
             <w:r>
@@ -6063,31 +6040,30 @@
               <w:left w:val="single" w:sz="4" w:space="0" w:color="000000"/>
               <w:bottom w:val="single" w:sz="4" w:space="0" w:color="000000"/>
             </w:tcBorders>
-            <w:shd w:val="clear" w:color="auto" w:fill="auto"/>
-          </w:tcPr>
-          <w:p>
-            <w:proofErr w:type="spellStart"/>
-            <w:r>
-              <w:t>Seawolf</w:t>
-            </w:r>
-            <w:proofErr w:type="spellEnd"/>
-            <w:r>
-              <w:t xml:space="preserve"> &amp; Connecticut prowl the Boomer bastion on the hunt.  Detect, strip away escorts and ping only – if player kills he loses the game</w:t>
-            </w:r>
-          </w:p>
-        </w:tc>
-        <w:tc>
-          <w:tcPr>
-            <w:tcW w:w="1134" w:type="dxa"/>
-            <w:tcBorders>
-              <w:top w:val="single" w:sz="4" w:space="0" w:color="000000"/>
-              <w:left w:val="single" w:sz="4" w:space="0" w:color="000000"/>
-              <w:bottom w:val="single" w:sz="4" w:space="0" w:color="000000"/>
-              <w:right w:val="single" w:sz="4" w:space="0" w:color="000000"/>
-            </w:tcBorders>
-            <w:shd w:val="clear" w:color="auto" w:fill="auto"/>
-          </w:tcPr>
-          <w:p/>
+            <w:shd w:val="clear" w:color="auto" w:fill="00B050"/>
+          </w:tcPr>
+          <w:p>
+            <w:r>
+              <w:t>Seawolf &amp; Connecticut prowl the Boomer bastion on the hunt.  Detect, strip away escorts and ping only – if player kills he loses the game</w:t>
+            </w:r>
+          </w:p>
+        </w:tc>
+        <w:tc>
+          <w:tcPr>
+            <w:tcW w:w="1134" w:type="dxa"/>
+            <w:tcBorders>
+              <w:top w:val="single" w:sz="4" w:space="0" w:color="000000"/>
+              <w:left w:val="single" w:sz="4" w:space="0" w:color="000000"/>
+              <w:bottom w:val="single" w:sz="4" w:space="0" w:color="000000"/>
+              <w:right w:val="single" w:sz="4" w:space="0" w:color="000000"/>
+            </w:tcBorders>
+            <w:shd w:val="clear" w:color="auto" w:fill="00B050"/>
+          </w:tcPr>
+          <w:p>
+            <w:r>
+              <w:t>Final</w:t>
+            </w:r>
+          </w:p>
         </w:tc>
       </w:tr>
       <w:tr>
@@ -6099,6 +6075,7 @@
               <w:left w:val="single" w:sz="4" w:space="0" w:color="000000"/>
               <w:bottom w:val="single" w:sz="4" w:space="0" w:color="000000"/>
             </w:tcBorders>
+            <w:shd w:val="clear" w:color="auto" w:fill="00B050"/>
           </w:tcPr>
           <w:p>
             <w:pPr>
@@ -6118,6 +6095,7 @@
               <w:bottom w:val="single" w:sz="4" w:space="0" w:color="000000"/>
               <w:right w:val="single" w:sz="4" w:space="0" w:color="000000"/>
             </w:tcBorders>
+            <w:shd w:val="clear" w:color="auto" w:fill="00B050"/>
           </w:tcPr>
           <w:p>
             <w:r>
@@ -6133,11 +6111,11 @@
               <w:left w:val="single" w:sz="4" w:space="0" w:color="000000"/>
               <w:bottom w:val="single" w:sz="4" w:space="0" w:color="000000"/>
             </w:tcBorders>
-            <w:shd w:val="clear" w:color="auto" w:fill="auto"/>
-          </w:tcPr>
-          <w:p>
-            <w:r>
-              <w:t>Fjord Follies</w:t>
+            <w:shd w:val="clear" w:color="auto" w:fill="00B050"/>
+          </w:tcPr>
+          <w:p>
+            <w:r>
+              <w:t>Rock on the Beach</w:t>
             </w:r>
           </w:p>
         </w:tc>
@@ -6149,79 +6127,47 @@
               <w:left w:val="single" w:sz="4" w:space="0" w:color="000000"/>
               <w:bottom w:val="single" w:sz="4" w:space="0" w:color="000000"/>
             </w:tcBorders>
-            <w:shd w:val="clear" w:color="auto" w:fill="auto"/>
-          </w:tcPr>
-          <w:p>
+            <w:shd w:val="clear" w:color="auto" w:fill="00B050"/>
+          </w:tcPr>
+          <w:p>
+            <w:r>
+              <w:t xml:space="preserve">Amphib to seize </w:t>
+            </w:r>
             <w:proofErr w:type="spellStart"/>
             <w:r>
-              <w:t>Amphib</w:t>
+              <w:t>Narvik</w:t>
             </w:r>
             <w:proofErr w:type="spellEnd"/>
             <w:r>
-              <w:t xml:space="preserve"> to seize </w:t>
-            </w:r>
-            <w:proofErr w:type="spellStart"/>
-            <w:r>
-              <w:t>Narvik</w:t>
-            </w:r>
-            <w:proofErr w:type="spellEnd"/>
-            <w:r>
-              <w:t xml:space="preserve"> and </w:t>
-            </w:r>
-            <w:proofErr w:type="spellStart"/>
-            <w:r>
-              <w:t>Bardufoss</w:t>
-            </w:r>
-            <w:proofErr w:type="spellEnd"/>
-            <w:r>
-              <w:t xml:space="preserve">.  The full Mar </w:t>
-            </w:r>
-            <w:proofErr w:type="spellStart"/>
-            <w:r>
-              <w:t>Div</w:t>
-            </w:r>
-            <w:proofErr w:type="spellEnd"/>
-            <w:r>
-              <w:t xml:space="preserve"> plus Brit </w:t>
-            </w:r>
-            <w:proofErr w:type="spellStart"/>
-            <w:r>
-              <w:t>Cdo</w:t>
-            </w:r>
-            <w:proofErr w:type="spellEnd"/>
-            <w:r>
-              <w:t xml:space="preserve"> </w:t>
-            </w:r>
-            <w:proofErr w:type="spellStart"/>
-            <w:r>
-              <w:t>Bde</w:t>
-            </w:r>
-            <w:proofErr w:type="spellEnd"/>
-            <w:r>
-              <w:t xml:space="preserve"> will assault. Covered by the 3 Lt carriers and the </w:t>
-            </w:r>
-            <w:proofErr w:type="spellStart"/>
-            <w:r>
-              <w:t>Amphib</w:t>
-            </w:r>
-            <w:proofErr w:type="spellEnd"/>
-            <w:r>
-              <w:t xml:space="preserve"> ships</w:t>
-            </w:r>
-          </w:p>
-        </w:tc>
-        <w:tc>
-          <w:tcPr>
-            <w:tcW w:w="1134" w:type="dxa"/>
-            <w:tcBorders>
-              <w:top w:val="single" w:sz="4" w:space="0" w:color="000000"/>
-              <w:left w:val="single" w:sz="4" w:space="0" w:color="000000"/>
-              <w:bottom w:val="single" w:sz="4" w:space="0" w:color="000000"/>
-              <w:right w:val="single" w:sz="4" w:space="0" w:color="000000"/>
-            </w:tcBorders>
-            <w:shd w:val="clear" w:color="auto" w:fill="auto"/>
-          </w:tcPr>
-          <w:p/>
+              <w:t xml:space="preserve"> featuring 6</w:t>
+            </w:r>
+            <w:r>
+              <w:rPr>
+                <w:vertAlign w:val="superscript"/>
+              </w:rPr>
+              <w:t>th</w:t>
+            </w:r>
+            <w:r>
+              <w:t xml:space="preserve"> Marines</w:t>
+            </w:r>
+          </w:p>
+        </w:tc>
+        <w:tc>
+          <w:tcPr>
+            <w:tcW w:w="1134" w:type="dxa"/>
+            <w:tcBorders>
+              <w:top w:val="single" w:sz="4" w:space="0" w:color="000000"/>
+              <w:left w:val="single" w:sz="4" w:space="0" w:color="000000"/>
+              <w:bottom w:val="single" w:sz="4" w:space="0" w:color="000000"/>
+              <w:right w:val="single" w:sz="4" w:space="0" w:color="000000"/>
+            </w:tcBorders>
+            <w:shd w:val="clear" w:color="auto" w:fill="00B050"/>
+          </w:tcPr>
+          <w:p>
+            <w:r>
+              <w:t>Final</w:t>
+            </w:r>
+          </w:p>
         </w:tc>
       </w:tr>
       <w:tr>
@@ -6287,15 +6233,7 @@
           </w:tcPr>
           <w:p>
             <w:r>
-              <w:t xml:space="preserve">The 2 CVBGs that were not engaged pass through the 2 that were protecting the air landing and slide into the western Barents Sea. </w:t>
-            </w:r>
-            <w:proofErr w:type="spellStart"/>
-            <w:r>
-              <w:t>Hy</w:t>
-            </w:r>
-            <w:proofErr w:type="spellEnd"/>
-            <w:r>
-              <w:t xml:space="preserve"> counter attack.  </w:t>
+              <w:t xml:space="preserve">The 2 CVBGs that were not engaged pass through the 2 that were protecting the air landing and slide into the western Barents Sea. Hy counter attack.  </w:t>
             </w:r>
             <w:proofErr w:type="spellStart"/>
             <w:r>
@@ -6546,15 +6484,7 @@
           </w:tcPr>
           <w:p>
             <w:r>
-              <w:t xml:space="preserve">Small ship engagement where patrol craft intercept a </w:t>
-            </w:r>
-            <w:proofErr w:type="spellStart"/>
-            <w:r>
-              <w:t>Sov</w:t>
-            </w:r>
-            <w:proofErr w:type="spellEnd"/>
-            <w:r>
-              <w:t xml:space="preserve"> supply convoy south of Bodo. While protecting NATO supply convoy</w:t>
+              <w:t>Small ship engagement where patrol craft intercept a Sov supply convoy south of Bodo. While protecting NATO supply convoy</w:t>
             </w:r>
           </w:p>
         </w:tc>
@@ -6635,15 +6565,7 @@
           </w:tcPr>
           <w:p>
             <w:r>
-              <w:t xml:space="preserve">Sub vs sub as </w:t>
-            </w:r>
-            <w:proofErr w:type="spellStart"/>
-            <w:r>
-              <w:t>Sov</w:t>
-            </w:r>
-            <w:proofErr w:type="spellEnd"/>
-            <w:r>
-              <w:t xml:space="preserve"> subs come back from the Atlantic to re-arm</w:t>
+              <w:t>Sub vs sub as Sov subs come back from the Atlantic to re-arm</w:t>
             </w:r>
           </w:p>
         </w:tc>
@@ -6846,7 +6768,6 @@
               <w:jc w:val="center"/>
             </w:pPr>
             <w:r>
-              <w:lastRenderedPageBreak/>
               <w:t>53</w:t>
             </w:r>
           </w:p>
@@ -7098,6 +7019,7 @@
               <w:jc w:val="center"/>
             </w:pPr>
             <w:r>
+              <w:lastRenderedPageBreak/>
               <w:t>56</w:t>
             </w:r>
           </w:p>
@@ -7341,7 +7263,7 @@
 </file>
 
 <file path=word/numbering.xml><?xml version="1.0" encoding="utf-8"?>
-<w:numbering xmlns:wpc="http://schemas.microsoft.com/office/word/2010/wordprocessingCanvas" xmlns:cx="http://schemas.microsoft.com/office/drawing/2014/chartex" xmlns:cx1="http://schemas.microsoft.com/office/drawing/2015/9/8/chartex" xmlns:cx2="http://schemas.microsoft.com/office/drawing/2015/10/21/chartex" xmlns:mc="http://schemas.openxmlformats.org/markup-compatibility/2006" xmlns:o="urn:schemas-microsoft-com:office:office" xmlns:r="http://schemas.openxmlformats.org/officeDocument/2006/relationships" xmlns:m="http://schemas.openxmlformats.org/officeDocument/2006/math" xmlns:v="urn:schemas-microsoft-com:vml" xmlns:wp14="http://schemas.microsoft.com/office/word/2010/wordprocessingDrawing" xmlns:wp="http://schemas.openxmlformats.org/drawingml/2006/wordprocessingDrawing" xmlns:w10="urn:schemas-microsoft-com:office:word" xmlns:w="http://schemas.openxmlformats.org/wordprocessingml/2006/main" xmlns:w14="http://schemas.microsoft.com/office/word/2010/wordml" xmlns:w15="http://schemas.microsoft.com/office/word/2012/wordml" xmlns:w16se="http://schemas.microsoft.com/office/word/2015/wordml/symex" xmlns:wpg="http://schemas.microsoft.com/office/word/2010/wordprocessingGroup" xmlns:wpi="http://schemas.microsoft.com/office/word/2010/wordprocessingInk" xmlns:wne="http://schemas.microsoft.com/office/word/2006/wordml" xmlns:wps="http://schemas.microsoft.com/office/word/2010/wordprocessingShape" mc:Ignorable="w14 w15 w16se wp14">
+<w:numbering xmlns:wpc="http://schemas.microsoft.com/office/word/2010/wordprocessingCanvas" xmlns:cx="http://schemas.microsoft.com/office/drawing/2014/chartex" xmlns:cx1="http://schemas.microsoft.com/office/drawing/2015/9/8/chartex" xmlns:cx2="http://schemas.microsoft.com/office/drawing/2015/10/21/chartex" xmlns:cx3="http://schemas.microsoft.com/office/drawing/2016/5/9/chartex" xmlns:cx4="http://schemas.microsoft.com/office/drawing/2016/5/10/chartex" xmlns:cx5="http://schemas.microsoft.com/office/drawing/2016/5/11/chartex" xmlns:cx6="http://schemas.microsoft.com/office/drawing/2016/5/12/chartex" xmlns:cx7="http://schemas.microsoft.com/office/drawing/2016/5/13/chartex" xmlns:cx8="http://schemas.microsoft.com/office/drawing/2016/5/14/chartex" xmlns:mc="http://schemas.openxmlformats.org/markup-compatibility/2006" xmlns:aink="http://schemas.microsoft.com/office/drawing/2016/ink" xmlns:am3d="http://schemas.microsoft.com/office/drawing/2017/model3d" xmlns:o="urn:schemas-microsoft-com:office:office" xmlns:r="http://schemas.openxmlformats.org/officeDocument/2006/relationships" xmlns:m="http://schemas.openxmlformats.org/officeDocument/2006/math" xmlns:v="urn:schemas-microsoft-com:vml" xmlns:wp14="http://schemas.microsoft.com/office/word/2010/wordprocessingDrawing" xmlns:wp="http://schemas.openxmlformats.org/drawingml/2006/wordprocessingDrawing" xmlns:w10="urn:schemas-microsoft-com:office:word" xmlns:w="http://schemas.openxmlformats.org/wordprocessingml/2006/main" xmlns:w14="http://schemas.microsoft.com/office/word/2010/wordml" xmlns:w15="http://schemas.microsoft.com/office/word/2012/wordml" xmlns:w16cex="http://schemas.microsoft.com/office/word/2018/wordml/cex" xmlns:w16cid="http://schemas.microsoft.com/office/word/2016/wordml/cid" xmlns:w16="http://schemas.microsoft.com/office/word/2018/wordml" xmlns:w16sdtdh="http://schemas.microsoft.com/office/word/2020/wordml/sdtdatahash" xmlns:w16se="http://schemas.microsoft.com/office/word/2015/wordml/symex" xmlns:wpg="http://schemas.microsoft.com/office/word/2010/wordprocessingGroup" xmlns:wpi="http://schemas.microsoft.com/office/word/2010/wordprocessingInk" xmlns:wne="http://schemas.microsoft.com/office/word/2006/wordml" xmlns:wps="http://schemas.microsoft.com/office/word/2010/wordprocessingShape" mc:Ignorable="w14 w15 w16se w16cid w16 w16cex w16sdtdh wp14">
   <w:abstractNum w:abstractNumId="0" w15:restartNumberingAfterBreak="0">
     <w:nsid w:val="00000001"/>
     <w:multiLevelType w:val="multilevel"/>
@@ -7375,6 +7297,7 @@
     <w:lvl w:ilvl="2">
       <w:start w:val="1"/>
       <w:numFmt w:val="none"/>
+      <w:pStyle w:val="Heading3"/>
       <w:suff w:val="nothing"/>
       <w:lvlText w:val=""/>
       <w:lvlJc w:val="left"/>
@@ -7703,7 +7626,7 @@
 </file>
 
 <file path=word/styles.xml><?xml version="1.0" encoding="utf-8"?>
-<w:styles xmlns:mc="http://schemas.openxmlformats.org/markup-compatibility/2006" xmlns:r="http://schemas.openxmlformats.org/officeDocument/2006/relationships" xmlns:w="http://schemas.openxmlformats.org/wordprocessingml/2006/main" xmlns:w14="http://schemas.microsoft.com/office/word/2010/wordml" xmlns:w15="http://schemas.microsoft.com/office/word/2012/wordml" xmlns:w16se="http://schemas.microsoft.com/office/word/2015/wordml/symex" mc:Ignorable="w14 w15 w16se">
+<w:styles xmlns:mc="http://schemas.openxmlformats.org/markup-compatibility/2006" xmlns:r="http://schemas.openxmlformats.org/officeDocument/2006/relationships" xmlns:w="http://schemas.openxmlformats.org/wordprocessingml/2006/main" xmlns:w14="http://schemas.microsoft.com/office/word/2010/wordml" xmlns:w15="http://schemas.microsoft.com/office/word/2012/wordml" xmlns:w16cex="http://schemas.microsoft.com/office/word/2018/wordml/cex" xmlns:w16cid="http://schemas.microsoft.com/office/word/2016/wordml/cid" xmlns:w16="http://schemas.microsoft.com/office/word/2018/wordml" xmlns:w16sdtdh="http://schemas.microsoft.com/office/word/2020/wordml/sdtdatahash" xmlns:w16se="http://schemas.microsoft.com/office/word/2015/wordml/symex" mc:Ignorable="w14 w15 w16se w16cid w16 w16cex w16sdtdh">
   <w:docDefaults>
     <w:rPrDefault>
       <w:rPr>
@@ -7713,7 +7636,7 @@
     </w:rPrDefault>
     <w:pPrDefault/>
   </w:docDefaults>
-  <w:latentStyles w:defLockedState="0" w:defUIPriority="99" w:defSemiHidden="0" w:defUnhideWhenUsed="0" w:defQFormat="0" w:count="372">
+  <w:latentStyles w:defLockedState="0" w:defUIPriority="99" w:defSemiHidden="0" w:defUnhideWhenUsed="0" w:defQFormat="0" w:count="376">
     <w:lsdException w:name="Normal" w:uiPriority="0" w:qFormat="1"/>
     <w:lsdException w:name="heading 1" w:uiPriority="9" w:qFormat="1"/>
     <w:lsdException w:name="heading 2" w:semiHidden="1" w:uiPriority="9" w:unhideWhenUsed="1" w:qFormat="1"/>
@@ -7819,7 +7742,6 @@
     <w:lsdException w:name="HTML Sample" w:semiHidden="1" w:unhideWhenUsed="1"/>
     <w:lsdException w:name="HTML Typewriter" w:semiHidden="1" w:unhideWhenUsed="1"/>
     <w:lsdException w:name="HTML Variable" w:semiHidden="1" w:unhideWhenUsed="1"/>
-    <w:lsdException w:name="Normal Table" w:semiHidden="1" w:unhideWhenUsed="1"/>
     <w:lsdException w:name="annotation subject" w:semiHidden="1" w:unhideWhenUsed="1"/>
     <w:lsdException w:name="No List" w:semiHidden="1" w:unhideWhenUsed="1"/>
     <w:lsdException w:name="Outline List 1" w:semiHidden="1" w:unhideWhenUsed="1"/>
@@ -7863,10 +7785,8 @@
     <w:lsdException w:name="Table Elegant" w:semiHidden="1" w:unhideWhenUsed="1"/>
     <w:lsdException w:name="Table Professional" w:semiHidden="1" w:unhideWhenUsed="1"/>
     <w:lsdException w:name="Table Subtle 1" w:semiHidden="1" w:unhideWhenUsed="1"/>
-    <w:lsdException w:name="Table Subtle 2" w:semiHidden="1" w:unhideWhenUsed="1"/>
     <w:lsdException w:name="Table Web 1" w:semiHidden="1" w:unhideWhenUsed="1"/>
     <w:lsdException w:name="Table Web 2" w:semiHidden="1" w:unhideWhenUsed="1"/>
-    <w:lsdException w:name="Table Web 3" w:semiHidden="1" w:unhideWhenUsed="1"/>
     <w:lsdException w:name="Balloon Text" w:semiHidden="1" w:unhideWhenUsed="1"/>
     <w:lsdException w:name="Table Grid" w:uiPriority="39"/>
     <w:lsdException w:name="Table Theme" w:semiHidden="1" w:unhideWhenUsed="1"/>
@@ -8086,6 +8006,10 @@
     <w:lsdException w:name="List Table 6 Colorful Accent 6" w:uiPriority="51"/>
     <w:lsdException w:name="List Table 7 Colorful Accent 6" w:uiPriority="52"/>
     <w:lsdException w:name="Mention" w:semiHidden="1" w:unhideWhenUsed="1"/>
+    <w:lsdException w:name="Smart Hyperlink" w:semiHidden="1" w:unhideWhenUsed="1"/>
+    <w:lsdException w:name="Hashtag" w:semiHidden="1" w:unhideWhenUsed="1"/>
+    <w:lsdException w:name="Unresolved Mention" w:semiHidden="1" w:unhideWhenUsed="1"/>
+    <w:lsdException w:name="Smart Link" w:semiHidden="1" w:unhideWhenUsed="1"/>
   </w:latentStyles>
   <w:style w:type="paragraph" w:default="1" w:styleId="Normal">
     <w:name w:val="Normal"/>
@@ -8172,9 +8096,6 @@
   </w:style>
   <w:style w:type="character" w:customStyle="1" w:styleId="WW8Num1z8">
     <w:name w:val="WW8Num1z8"/>
-  </w:style>
-  <w:style w:type="character" w:styleId="DefaultParagraphFont0">
-    <w:name w:val="Default Paragraph Font"/>
   </w:style>
   <w:style w:type="character" w:styleId="Hyperlink">
     <w:name w:val="Hyperlink"/>

</xml_diff>

<commit_message>
NF pages and lables sorted
</commit_message>
<xml_diff>
--- a/docs/blog/post19.docx
+++ b/docs/blog/post19.docx
@@ -153,7 +153,7 @@
             <v:path o:extrusionok="f" gradientshapeok="t" o:connecttype="rect"/>
             <o:lock v:ext="edit" aspectratio="t"/>
           </v:shapetype>
-          <v:shape id="_x0000_i1025" type="#_x0000_t75" style="width:449.75pt;height:252.5pt">
+          <v:shape id="_x0000_i1025" type="#_x0000_t75" style="width:449.25pt;height:252.75pt">
             <v:imagedata r:id="rId5" o:title="August Coup"/>
           </v:shape>
         </w:pict>
@@ -210,7 +210,7 @@
         </w:rPr>
         <w:lastRenderedPageBreak/>
         <w:pict w14:anchorId="2BFE131D">
-          <v:shape id="_x0000_i1026" type="#_x0000_t75" style="width:450.25pt;height:320.45pt">
+          <v:shape id="_x0000_i1026" type="#_x0000_t75" style="width:450pt;height:320.25pt">
             <v:imagedata r:id="rId6" o:title="Germany reunification"/>
           </v:shape>
         </w:pict>
@@ -421,7 +421,7 @@
         </w:rPr>
         <w:lastRenderedPageBreak/>
         <w:pict w14:anchorId="2BFE131E">
-          <v:shape id="_x0000_i1027" type="#_x0000_t75" style="width:311.3pt;height:211.45pt">
+          <v:shape id="_x0000_i1027" type="#_x0000_t75" style="width:311.25pt;height:211.5pt">
             <v:imagedata r:id="rId7" o:title="Warsaw"/>
           </v:shape>
         </w:pict>
@@ -556,7 +556,7 @@
           <w:lang w:val="en"/>
         </w:rPr>
         <w:pict w14:anchorId="2BFE131F">
-          <v:shape id="_x0000_i1028" type="#_x0000_t75" style="width:449.75pt;height:253.5pt">
+          <v:shape id="_x0000_i1028" type="#_x0000_t75" style="width:450pt;height:253.5pt">
             <v:imagedata r:id="rId8" o:title="1994-Winter-Olympics-Opening-Ceremony-in-Lillehammer"/>
           </v:shape>
         </w:pict>
@@ -831,7 +831,7 @@
     <w:p>
       <w:r>
         <w:pict w14:anchorId="2BFE1320">
-          <v:shape id="_x0000_i1029" type="#_x0000_t75" style="width:449.75pt;height:292.05pt">
+          <v:shape id="_x0000_i1029" type="#_x0000_t75" style="width:449.25pt;height:291.75pt">
             <v:imagedata r:id="rId9" o:title="Ranger"/>
           </v:shape>
         </w:pict>
@@ -856,14 +856,12 @@
       <w:r>
         <w:t xml:space="preserve"> the CGNs the </w:t>
       </w:r>
-      <w:proofErr w:type="spellStart"/>
       <w:r>
         <w:rPr>
           <w:i/>
         </w:rPr>
         <w:t>Belknap</w:t>
       </w:r>
-      <w:proofErr w:type="spellEnd"/>
       <w:r>
         <w:t xml:space="preserve"> and </w:t>
       </w:r>
@@ -1084,7 +1082,7 @@
           <w:lang w:val="en-US"/>
         </w:rPr>
         <w:pict w14:anchorId="2BFE1321">
-          <v:shape id="_x0000_i1030" type="#_x0000_t75" style="width:449.75pt;height:345.8pt">
+          <v:shape id="_x0000_i1030" type="#_x0000_t75" style="width:450pt;height:345.75pt">
             <v:imagedata r:id="rId10" o:title="CGNs"/>
           </v:shape>
         </w:pict>
@@ -1194,7 +1192,7 @@
         </w:rPr>
         <w:lastRenderedPageBreak/>
         <w:pict w14:anchorId="2BFE1322">
-          <v:shape id="_x0000_i1031" type="#_x0000_t75" style="width:450.25pt;height:328.55pt">
+          <v:shape id="_x0000_i1031" type="#_x0000_t75" style="width:450pt;height:328.5pt">
             <v:imagedata r:id="rId11" o:title="seawolf5"/>
           </v:shape>
         </w:pict>
@@ -1338,21 +1336,12 @@
         </w:rPr>
         <w:t xml:space="preserve">7 </w:t>
       </w:r>
-      <w:proofErr w:type="spellStart"/>
       <w:r>
         <w:rPr>
           <w:i/>
           <w:lang w:val="en"/>
         </w:rPr>
-        <w:t>Arleigh</w:t>
-      </w:r>
-      <w:proofErr w:type="spellEnd"/>
-      <w:r>
-        <w:rPr>
-          <w:i/>
-          <w:lang w:val="en"/>
-        </w:rPr>
-        <w:t xml:space="preserve"> Burke’s</w:t>
+        <w:t>Arleigh Burke’s</w:t>
       </w:r>
       <w:r>
         <w:rPr>
@@ -1506,21 +1495,12 @@
         </w:rPr>
         <w:t xml:space="preserve"> and will complete in the next 18 months.  Both of the older DDG classes will serve until ~2000 when enough of the </w:t>
       </w:r>
-      <w:proofErr w:type="spellStart"/>
       <w:r>
         <w:rPr>
           <w:i/>
           <w:lang w:val="en-US"/>
         </w:rPr>
-        <w:t>Arleigh</w:t>
-      </w:r>
-      <w:proofErr w:type="spellEnd"/>
-      <w:r>
-        <w:rPr>
-          <w:i/>
-          <w:lang w:val="en-US"/>
-        </w:rPr>
-        <w:t xml:space="preserve"> Burke’s</w:t>
+        <w:t>Arleigh Burke’s</w:t>
       </w:r>
       <w:r>
         <w:rPr>
@@ -1705,7 +1685,7 @@
           <w:lang w:val="en-US"/>
         </w:rPr>
         <w:pict w14:anchorId="2BFE1323">
-          <v:shape id="_x0000_i1032" type="#_x0000_t75" style="width:449.75pt;height:140.45pt">
+          <v:shape id="_x0000_i1032" type="#_x0000_t75" style="width:450pt;height:140.25pt">
             <v:imagedata r:id="rId12" o:title="Knox class2"/>
           </v:shape>
         </w:pict>
@@ -1726,7 +1706,7 @@
     <w:p>
       <w:r>
         <w:pict w14:anchorId="2BFE1324">
-          <v:shape id="_x0000_i1033" type="#_x0000_t75" style="width:449.25pt;height:252.5pt">
+          <v:shape id="_x0000_i1033" type="#_x0000_t75" style="width:449.25pt;height:252.75pt">
             <v:imagedata r:id="rId13" o:title="b-52"/>
           </v:shape>
         </w:pict>
@@ -1735,15 +1715,7 @@
     <w:p/>
     <w:p>
       <w:r>
-        <w:t xml:space="preserve">The US Army is in the most difficult position. A Brigade sized force remains in </w:t>
-      </w:r>
-      <w:proofErr w:type="spellStart"/>
-      <w:r>
-        <w:t>Soudi</w:t>
-      </w:r>
-      <w:proofErr w:type="spellEnd"/>
-      <w:r>
-        <w:t xml:space="preserve"> Arabia and Kuwait on Operation SOUTHERN WATCH. In Europe, V Corps remains active in Germany with </w:t>
+        <w:t xml:space="preserve">The US Army is in the most difficult position. A Brigade sized force remains in Soudi Arabia and Kuwait on Operation SOUTHERN WATCH. In Europe, V Corps remains active in Germany with </w:t>
       </w:r>
       <w:r>
         <w:rPr>
@@ -1762,16 +1734,8 @@
         <w:rPr>
           <w:i/>
         </w:rPr>
-        <w:t xml:space="preserve"> </w:t>
-      </w:r>
-      <w:proofErr w:type="spellStart"/>
-      <w:r>
-        <w:rPr>
-          <w:i/>
-        </w:rPr>
-        <w:t>Armd</w:t>
-      </w:r>
-      <w:proofErr w:type="spellEnd"/>
+        <w:t xml:space="preserve"> Armd</w:t>
+      </w:r>
       <w:r>
         <w:t xml:space="preserve"> and </w:t>
       </w:r>
@@ -1814,21 +1778,7 @@
         <w:rPr>
           <w:i/>
         </w:rPr>
-        <w:t xml:space="preserve"> </w:t>
-      </w:r>
-      <w:proofErr w:type="spellStart"/>
-      <w:r>
-        <w:rPr>
-          <w:i/>
-        </w:rPr>
-        <w:t>Armd</w:t>
-      </w:r>
-      <w:proofErr w:type="spellEnd"/>
-      <w:r>
-        <w:rPr>
-          <w:i/>
-        </w:rPr>
-        <w:t xml:space="preserve"> Cavalry Regiment</w:t>
+        <w:t xml:space="preserve"> Armd Cavalry Regiment</w:t>
       </w:r>
       <w:r>
         <w:t xml:space="preserve"> (ACR). Also, VII Corps </w:t>
@@ -1856,21 +1806,7 @@
         <w:rPr>
           <w:i/>
         </w:rPr>
-        <w:t xml:space="preserve"> </w:t>
-      </w:r>
-      <w:proofErr w:type="spellStart"/>
-      <w:r>
-        <w:rPr>
-          <w:i/>
-        </w:rPr>
-        <w:t>Armd</w:t>
-      </w:r>
-      <w:proofErr w:type="spellEnd"/>
-      <w:r>
-        <w:rPr>
-          <w:i/>
-        </w:rPr>
-        <w:t>, 3</w:t>
+        <w:t xml:space="preserve"> Armd, 3</w:t>
       </w:r>
       <w:r>
         <w:rPr>
@@ -1911,7 +1847,11 @@
         <w:t>11 ACR</w:t>
       </w:r>
       <w:r>
-        <w:t xml:space="preserve"> remains in Germany.  The POMCUS sites have been kept fully operational and 6</w:t>
+        <w:t xml:space="preserve"> remains in Germany.  The POMCUS sites have been </w:t>
+      </w:r>
+      <w:r>
+        <w:lastRenderedPageBreak/>
+        <w:t>kept fully operational and 6</w:t>
       </w:r>
       <w:r>
         <w:t xml:space="preserve"> Brigades worth of equipment have</w:t>
@@ -1924,7 +1864,7 @@
     <w:p>
       <w:r>
         <w:pict w14:anchorId="2BFE1325">
-          <v:shape id="_x0000_i1034" type="#_x0000_t75" style="width:449.25pt;height:300.7pt">
+          <v:shape id="_x0000_i1034" type="#_x0000_t75" style="width:449.25pt;height:300.75pt">
             <v:imagedata r:id="rId14" o:title="M1 Abrams"/>
           </v:shape>
         </w:pict>
@@ -1965,11 +1905,9 @@
             <w:pPr>
               <w:jc w:val="center"/>
             </w:pPr>
-            <w:proofErr w:type="spellStart"/>
             <w:r>
               <w:t>Scen</w:t>
             </w:r>
-            <w:proofErr w:type="spellEnd"/>
           </w:p>
         </w:tc>
         <w:tc>
@@ -2440,13 +2378,8 @@
             <w:shd w:val="clear" w:color="auto" w:fill="00B050"/>
           </w:tcPr>
           <w:p>
-            <w:proofErr w:type="spellStart"/>
-            <w:r>
-              <w:t>Bardufoss</w:t>
-            </w:r>
-            <w:proofErr w:type="spellEnd"/>
-            <w:r>
-              <w:t xml:space="preserve"> Blues</w:t>
+            <w:r>
+              <w:t>Bardufoss Blues</w:t>
             </w:r>
           </w:p>
         </w:tc>
@@ -2462,13 +2395,8 @@
           </w:tcPr>
           <w:p>
             <w:r>
-              <w:t xml:space="preserve">Air superiority fight over </w:t>
-            </w:r>
-            <w:proofErr w:type="spellStart"/>
-            <w:r>
-              <w:t>Bardufoss</w:t>
-            </w:r>
-            <w:proofErr w:type="spellEnd"/>
+              <w:t>Air superiority fight over Bardufoss</w:t>
+            </w:r>
           </w:p>
         </w:tc>
         <w:tc>
@@ -2905,23 +2833,31 @@
               <w:rPr>
                 <w:lang w:val="en-US"/>
               </w:rPr>
-              <w:t>USS Eisenhower CVBG regroups after a fight in the Med and steams north to engage</w:t>
-            </w:r>
-          </w:p>
-        </w:tc>
-        <w:tc>
-          <w:tcPr>
-            <w:tcW w:w="1134" w:type="dxa"/>
-            <w:tcBorders>
-              <w:top w:val="single" w:sz="4" w:space="0" w:color="000000"/>
-              <w:left w:val="single" w:sz="4" w:space="0" w:color="000000"/>
-              <w:bottom w:val="single" w:sz="4" w:space="0" w:color="000000"/>
-              <w:right w:val="single" w:sz="4" w:space="0" w:color="000000"/>
-            </w:tcBorders>
-            <w:shd w:val="clear" w:color="auto" w:fill="00B050"/>
-          </w:tcPr>
-          <w:p>
-            <w:r>
+              <w:t xml:space="preserve">USS Eisenhower CVBG regroups after a fight in the Med and steams </w:t>
+            </w:r>
+            <w:r>
+              <w:rPr>
+                <w:lang w:val="en-US"/>
+              </w:rPr>
+              <w:lastRenderedPageBreak/>
+              <w:t>north to engage</w:t>
+            </w:r>
+          </w:p>
+        </w:tc>
+        <w:tc>
+          <w:tcPr>
+            <w:tcW w:w="1134" w:type="dxa"/>
+            <w:tcBorders>
+              <w:top w:val="single" w:sz="4" w:space="0" w:color="000000"/>
+              <w:left w:val="single" w:sz="4" w:space="0" w:color="000000"/>
+              <w:bottom w:val="single" w:sz="4" w:space="0" w:color="000000"/>
+              <w:right w:val="single" w:sz="4" w:space="0" w:color="000000"/>
+            </w:tcBorders>
+            <w:shd w:val="clear" w:color="auto" w:fill="00B050"/>
+          </w:tcPr>
+          <w:p>
+            <w:r>
+              <w:lastRenderedPageBreak/>
               <w:t>Final</w:t>
             </w:r>
           </w:p>
@@ -3000,31 +2936,35 @@
               <w:rPr>
                 <w:lang w:val="en-US"/>
               </w:rPr>
-              <w:t xml:space="preserve">USS Carl Vinson CVBG relives the </w:t>
+              <w:t>USS Carl Vinson CVBG reli</w:t>
             </w:r>
             <w:r>
               <w:rPr>
                 <w:lang w:val="en-US"/>
               </w:rPr>
-              <w:lastRenderedPageBreak/>
-              <w:t>embattled Enterprise group south of Iceland</w:t>
-            </w:r>
-          </w:p>
-        </w:tc>
-        <w:tc>
-          <w:tcPr>
-            <w:tcW w:w="1134" w:type="dxa"/>
-            <w:tcBorders>
-              <w:top w:val="single" w:sz="4" w:space="0" w:color="000000"/>
-              <w:left w:val="single" w:sz="4" w:space="0" w:color="000000"/>
-              <w:bottom w:val="single" w:sz="4" w:space="0" w:color="000000"/>
-              <w:right w:val="single" w:sz="4" w:space="0" w:color="000000"/>
-            </w:tcBorders>
-            <w:shd w:val="clear" w:color="auto" w:fill="00B050"/>
-          </w:tcPr>
-          <w:p>
-            <w:r>
-              <w:lastRenderedPageBreak/>
+              <w:t>e</w:t>
+            </w:r>
+            <w:r>
+              <w:rPr>
+                <w:lang w:val="en-US"/>
+              </w:rPr>
+              <w:t>ves the embattled Enterprise group south of Iceland</w:t>
+            </w:r>
+          </w:p>
+        </w:tc>
+        <w:tc>
+          <w:tcPr>
+            <w:tcW w:w="1134" w:type="dxa"/>
+            <w:tcBorders>
+              <w:top w:val="single" w:sz="4" w:space="0" w:color="000000"/>
+              <w:left w:val="single" w:sz="4" w:space="0" w:color="000000"/>
+              <w:bottom w:val="single" w:sz="4" w:space="0" w:color="000000"/>
+              <w:right w:val="single" w:sz="4" w:space="0" w:color="000000"/>
+            </w:tcBorders>
+            <w:shd w:val="clear" w:color="auto" w:fill="00B050"/>
+          </w:tcPr>
+          <w:p>
+            <w:r>
               <w:t>Final</w:t>
             </w:r>
           </w:p>
@@ -4042,13 +3982,8 @@
             <w:shd w:val="clear" w:color="auto" w:fill="00B050"/>
           </w:tcPr>
           <w:p>
-            <w:proofErr w:type="spellStart"/>
-            <w:r>
-              <w:t>Vagar</w:t>
-            </w:r>
-            <w:proofErr w:type="spellEnd"/>
-            <w:r>
-              <w:t xml:space="preserve"> Vengeance</w:t>
+            <w:r>
+              <w:t>Vagar Vengeance</w:t>
             </w:r>
           </w:p>
         </w:tc>
@@ -4499,13 +4434,8 @@
           </w:tcPr>
           <w:p>
             <w:r>
-              <w:t xml:space="preserve">Eisenhower gets whacked by ~100 </w:t>
-            </w:r>
-            <w:proofErr w:type="spellStart"/>
-            <w:r>
-              <w:t>Bmrs</w:t>
-            </w:r>
-            <w:proofErr w:type="spellEnd"/>
+              <w:t>Eisenhower gets whacked by ~100 Bmrs</w:t>
+            </w:r>
           </w:p>
         </w:tc>
         <w:tc>
@@ -5078,6 +5008,7 @@
               <w:jc w:val="center"/>
             </w:pPr>
             <w:r>
+              <w:lastRenderedPageBreak/>
               <w:t>34</w:t>
             </w:r>
           </w:p>
@@ -5214,28 +5145,23 @@
           </w:tcPr>
           <w:p>
             <w:r>
-              <w:t xml:space="preserve">4 CVBGs attack towards Norway – </w:t>
-            </w:r>
-            <w:r>
-              <w:lastRenderedPageBreak/>
-              <w:t>major counter attack</w:t>
-            </w:r>
-          </w:p>
-        </w:tc>
-        <w:tc>
-          <w:tcPr>
-            <w:tcW w:w="1134" w:type="dxa"/>
-            <w:tcBorders>
-              <w:top w:val="single" w:sz="4" w:space="0" w:color="000000"/>
-              <w:left w:val="single" w:sz="4" w:space="0" w:color="000000"/>
-              <w:bottom w:val="single" w:sz="4" w:space="0" w:color="000000"/>
-              <w:right w:val="single" w:sz="4" w:space="0" w:color="000000"/>
-            </w:tcBorders>
-            <w:shd w:val="clear" w:color="auto" w:fill="00B050"/>
-          </w:tcPr>
-          <w:p>
-            <w:r>
-              <w:lastRenderedPageBreak/>
+              <w:t>4 CVBGs attack towards Norway – major counter attack</w:t>
+            </w:r>
+          </w:p>
+        </w:tc>
+        <w:tc>
+          <w:tcPr>
+            <w:tcW w:w="1134" w:type="dxa"/>
+            <w:tcBorders>
+              <w:top w:val="single" w:sz="4" w:space="0" w:color="000000"/>
+              <w:left w:val="single" w:sz="4" w:space="0" w:color="000000"/>
+              <w:bottom w:val="single" w:sz="4" w:space="0" w:color="000000"/>
+              <w:right w:val="single" w:sz="4" w:space="0" w:color="000000"/>
+            </w:tcBorders>
+            <w:shd w:val="clear" w:color="auto" w:fill="00B050"/>
+          </w:tcPr>
+          <w:p>
+            <w:r>
               <w:t>Final</w:t>
             </w:r>
           </w:p>
@@ -5377,13 +5303,8 @@
           </w:tcPr>
           <w:p>
             <w:r>
-              <w:t xml:space="preserve">Charge of the Lt </w:t>
-            </w:r>
-            <w:proofErr w:type="spellStart"/>
-            <w:r>
-              <w:t>Bde</w:t>
-            </w:r>
-            <w:proofErr w:type="spellEnd"/>
+              <w:t>Charge of the Lt Bde</w:t>
+            </w:r>
           </w:p>
         </w:tc>
         <w:tc>
@@ -5485,15 +5406,7 @@
           </w:tcPr>
           <w:p>
             <w:r>
-              <w:t xml:space="preserve">LBA attack against Sov </w:t>
-            </w:r>
-            <w:proofErr w:type="spellStart"/>
-            <w:r>
-              <w:t>Locs</w:t>
-            </w:r>
-            <w:proofErr w:type="spellEnd"/>
-            <w:r>
-              <w:t xml:space="preserve"> (F-15E, WW &amp; others)</w:t>
+              <w:t>LBA attack against Sov Locs (F-15E, WW &amp; others)</w:t>
             </w:r>
           </w:p>
         </w:tc>
@@ -5945,10 +5858,7 @@
           </w:tcPr>
           <w:p>
             <w:r>
-              <w:t xml:space="preserve">Air Assault Banak area featuring </w:t>
-            </w:r>
-            <w:r>
-              <w:t>British 5</w:t>
+              <w:t>Air Assault Banak area featuring British 5</w:t>
             </w:r>
             <w:r>
               <w:rPr>
@@ -6131,15 +6041,7 @@
           </w:tcPr>
           <w:p>
             <w:r>
-              <w:t xml:space="preserve">Amphib to seize </w:t>
-            </w:r>
-            <w:proofErr w:type="spellStart"/>
-            <w:r>
-              <w:t>Narvik</w:t>
-            </w:r>
-            <w:proofErr w:type="spellEnd"/>
-            <w:r>
-              <w:t xml:space="preserve"> featuring 6</w:t>
+              <w:t>Amphib to seize Narvik featuring 6</w:t>
             </w:r>
             <w:r>
               <w:rPr>
@@ -6233,15 +6135,7 @@
           </w:tcPr>
           <w:p>
             <w:r>
-              <w:t xml:space="preserve">The 2 CVBGs that were not engaged pass through the 2 that were protecting the air landing and slide into the western Barents Sea. Hy counter attack.  </w:t>
-            </w:r>
-            <w:proofErr w:type="spellStart"/>
-            <w:r>
-              <w:t>Wdr</w:t>
-            </w:r>
-            <w:proofErr w:type="spellEnd"/>
-            <w:r>
-              <w:t xml:space="preserve"> quickly</w:t>
+              <w:t>The 2 CVBGs that were not engaged pass through the 2 that were protecting the air landing and slide into the western Barents Sea. Hy counter attack.  Wdr quickly</w:t>
             </w:r>
           </w:p>
         </w:tc>
@@ -6727,15 +6621,7 @@
           </w:tcPr>
           <w:p>
             <w:r>
-              <w:t xml:space="preserve">Supply convoy into </w:t>
-            </w:r>
-            <w:proofErr w:type="spellStart"/>
-            <w:r>
-              <w:t>Narvik</w:t>
-            </w:r>
-            <w:proofErr w:type="spellEnd"/>
-            <w:r>
-              <w:t xml:space="preserve"> heavily attacked</w:t>
+              <w:t>Supply convoy into Narvik heavily attacked</w:t>
             </w:r>
           </w:p>
         </w:tc>
@@ -6815,13 +6701,8 @@
             <w:shd w:val="clear" w:color="auto" w:fill="auto"/>
           </w:tcPr>
           <w:p>
-            <w:proofErr w:type="spellStart"/>
-            <w:r>
-              <w:t>Sovs</w:t>
-            </w:r>
-            <w:proofErr w:type="spellEnd"/>
-            <w:r>
-              <w:t xml:space="preserve"> attack out of Kola, Marines and Para’s defend, CVBGs (x2) come to the rescue</w:t>
+            <w:r>
+              <w:t>Sovs attack out of Kola, Marines and Para’s defend, CVBGs (x2) come to the rescue</w:t>
             </w:r>
           </w:p>
         </w:tc>
@@ -6904,7 +6785,11 @@
           </w:tcPr>
           <w:p>
             <w:r>
-              <w:t>6 CVBGs push into the Barents Sea and conduct strikes on the Kola</w:t>
+              <w:t xml:space="preserve">6 CVBGs push into the Barents Sea </w:t>
+            </w:r>
+            <w:r>
+              <w:lastRenderedPageBreak/>
+              <w:t>and conduct strikes on the Kola</w:t>
             </w:r>
           </w:p>
         </w:tc>
@@ -7019,7 +6904,6 @@
               <w:jc w:val="center"/>
             </w:pPr>
             <w:r>
-              <w:lastRenderedPageBreak/>
               <w:t>56</w:t>
             </w:r>
           </w:p>
@@ -7742,6 +7626,7 @@
     <w:lsdException w:name="HTML Sample" w:semiHidden="1" w:unhideWhenUsed="1"/>
     <w:lsdException w:name="HTML Typewriter" w:semiHidden="1" w:unhideWhenUsed="1"/>
     <w:lsdException w:name="HTML Variable" w:semiHidden="1" w:unhideWhenUsed="1"/>
+    <w:lsdException w:name="Normal Table" w:semiHidden="1" w:unhideWhenUsed="1"/>
     <w:lsdException w:name="annotation subject" w:semiHidden="1" w:unhideWhenUsed="1"/>
     <w:lsdException w:name="No List" w:semiHidden="1" w:unhideWhenUsed="1"/>
     <w:lsdException w:name="Outline List 1" w:semiHidden="1" w:unhideWhenUsed="1"/>
@@ -7785,8 +7670,10 @@
     <w:lsdException w:name="Table Elegant" w:semiHidden="1" w:unhideWhenUsed="1"/>
     <w:lsdException w:name="Table Professional" w:semiHidden="1" w:unhideWhenUsed="1"/>
     <w:lsdException w:name="Table Subtle 1" w:semiHidden="1" w:unhideWhenUsed="1"/>
+    <w:lsdException w:name="Table Subtle 2" w:semiHidden="1" w:unhideWhenUsed="1"/>
     <w:lsdException w:name="Table Web 1" w:semiHidden="1" w:unhideWhenUsed="1"/>
     <w:lsdException w:name="Table Web 2" w:semiHidden="1" w:unhideWhenUsed="1"/>
+    <w:lsdException w:name="Table Web 3" w:semiHidden="1" w:unhideWhenUsed="1"/>
     <w:lsdException w:name="Balloon Text" w:semiHidden="1" w:unhideWhenUsed="1"/>
     <w:lsdException w:name="Table Grid" w:uiPriority="39"/>
     <w:lsdException w:name="Table Theme" w:semiHidden="1" w:unhideWhenUsed="1"/>

</xml_diff>